<commit_message>
Add system architecture and use case diagram
</commit_message>
<xml_diff>
--- a/SoftwareRequirementSpecificationDocument.docx
+++ b/SoftwareRequirementSpecificationDocument.docx
@@ -2337,6 +2337,7 @@
           <w:ilvl w:val="0"/>
           <w:numId w:val="3"/>
         </w:numPr>
+        <w:spacing w:line="276" w:lineRule="auto"/>
         <w:jc w:val="both"/>
         <w:rPr>
           <w:rFonts w:ascii="Times New Roman" w:hAnsi="Times New Roman"/>
@@ -2370,6 +2371,7 @@
           <w:ilvl w:val="0"/>
           <w:numId w:val="3"/>
         </w:numPr>
+        <w:spacing w:line="276" w:lineRule="auto"/>
         <w:jc w:val="both"/>
         <w:rPr>
           <w:rFonts w:ascii="Times New Roman" w:hAnsi="Times New Roman"/>
@@ -2403,6 +2405,7 @@
           <w:ilvl w:val="0"/>
           <w:numId w:val="3"/>
         </w:numPr>
+        <w:spacing w:line="276" w:lineRule="auto"/>
         <w:jc w:val="both"/>
         <w:rPr>
           <w:rFonts w:ascii="Times New Roman" w:hAnsi="Times New Roman"/>
@@ -2436,6 +2439,7 @@
           <w:ilvl w:val="0"/>
           <w:numId w:val="3"/>
         </w:numPr>
+        <w:spacing w:line="276" w:lineRule="auto"/>
         <w:jc w:val="both"/>
         <w:rPr>
           <w:rFonts w:ascii="Times New Roman" w:hAnsi="Times New Roman"/>
@@ -2469,6 +2473,7 @@
           <w:ilvl w:val="0"/>
           <w:numId w:val="3"/>
         </w:numPr>
+        <w:spacing w:line="276" w:lineRule="auto"/>
         <w:jc w:val="both"/>
         <w:rPr>
           <w:rFonts w:ascii="Times New Roman" w:hAnsi="Times New Roman"/>
@@ -2524,7 +2529,7 @@
           <w:i w:val="0"/>
           <w:iCs/>
         </w:rPr>
-        <w:t>Here, list any documents, websites, standards, or other SRS documents that were used as references in the preparation of this SRS. This could include URLs to educational platforms, IEEE standards for SRS documentation, or any other relevant materials.</w:t>
+        <w:t xml:space="preserve">Here, list any documents, websites, standards, or other SRS documents that were used as references in the preparation of this SRS. </w:t>
       </w:r>
     </w:p>
     <w:p>
@@ -2606,7 +2611,6 @@
         </w:rPr>
         <w:t xml:space="preserve"> Hub platform. This section aims to provide a comprehensive understanding of the product's environment, functionality, user interaction, and </w:t>
       </w:r>
-      <w:proofErr w:type="gramStart"/>
       <w:r>
         <w:rPr>
           <w:rFonts w:ascii="Times New Roman" w:hAnsi="Times New Roman"/>
@@ -2615,15 +2619,6 @@
         </w:rPr>
         <w:t>constraints.</w:t>
       </w:r>
-      <w:r>
-        <w:rPr>
-          <w:rFonts w:ascii="Times New Roman" w:hAnsi="Times New Roman"/>
-          <w:i w:val="0"/>
-          <w:iCs/>
-        </w:rPr>
-        <w:t>.</w:t>
-      </w:r>
-      <w:proofErr w:type="gramEnd"/>
     </w:p>
     <w:p>
       <w:pPr>
@@ -2636,6 +2631,9 @@
       </w:r>
       <w:bookmarkEnd w:id="16"/>
       <w:bookmarkEnd w:id="17"/>
+      <w:r>
+        <w:t xml:space="preserve"> (Add Image)</w:t>
+      </w:r>
     </w:p>
     <w:p>
       <w:pPr>
@@ -2658,7 +2656,108 @@
           <w:iCs/>
           <w:sz w:val="22"/>
         </w:rPr>
-        <w:t xml:space="preserve"> Hub is designed as a self-contained, web-based platform that integrates seamlessly with existing educational ecosystems. It operates independently but can potentially link with university databases and educational resource repositories to facilitate the exchange of information. The system is envisioned as a central hub for academic resources, enabling students to find and share materials without navigating through multiple systems. Its architecture is designed to support scalability, allowing for the addition of new universities, courses, and materials as the platform grows. Interoperability with educational standards and systems (e.g., Learning Tools Interoperability (LTI)) is considered to enhance its utility and adoption.</w:t>
+        <w:t xml:space="preserve"> Hub is designed as a self-contained, web-based platform that integrates seamlessly with existing educational ecosystems. It operates independently but can potentially link with university databases and educational resource repositories to facilitate the exchange of information. The system is envisioned as a central hub for academic resources, enabling students to find and share materials without navigating through multiple systems.</w:t>
+      </w:r>
+    </w:p>
+    <w:p>
+      <w:pPr>
+        <w:rPr>
+          <w:iCs/>
+          <w:sz w:val="22"/>
+        </w:rPr>
+      </w:pPr>
+      <w:r>
+        <w:rPr>
+          <w:iCs/>
+          <w:noProof/>
+          <w:sz w:val="22"/>
+        </w:rPr>
+        <w:drawing>
+          <wp:anchor distT="0" distB="0" distL="114300" distR="114300" simplePos="0" relativeHeight="251658240" behindDoc="0" locked="0" layoutInCell="1" allowOverlap="1" wp14:anchorId="71648339">
+            <wp:simplePos x="0" y="0"/>
+            <wp:positionH relativeFrom="margin">
+              <wp:align>center</wp:align>
+            </wp:positionH>
+            <wp:positionV relativeFrom="paragraph">
+              <wp:posOffset>196421</wp:posOffset>
+            </wp:positionV>
+            <wp:extent cx="3365500" cy="2501900"/>
+            <wp:effectExtent l="0" t="0" r="0" b="0"/>
+            <wp:wrapTopAndBottom/>
+            <wp:docPr id="268411318" name="Picture 3"/>
+            <wp:cNvGraphicFramePr>
+              <a:graphicFrameLocks xmlns:a="http://schemas.openxmlformats.org/drawingml/2006/main" noChangeAspect="1"/>
+            </wp:cNvGraphicFramePr>
+            <a:graphic xmlns:a="http://schemas.openxmlformats.org/drawingml/2006/main">
+              <a:graphicData uri="http://schemas.openxmlformats.org/drawingml/2006/picture">
+                <pic:pic xmlns:pic="http://schemas.openxmlformats.org/drawingml/2006/picture">
+                  <pic:nvPicPr>
+                    <pic:cNvPr id="268411318" name="Picture 268411318"/>
+                    <pic:cNvPicPr/>
+                  </pic:nvPicPr>
+                  <pic:blipFill>
+                    <a:blip r:embed="rId8">
+                      <a:extLst>
+                        <a:ext uri="{28A0092B-C50C-407E-A947-70E740481C1C}">
+                          <a14:useLocalDpi xmlns:a14="http://schemas.microsoft.com/office/drawing/2010/main" val="0"/>
+                        </a:ext>
+                      </a:extLst>
+                    </a:blip>
+                    <a:stretch>
+                      <a:fillRect/>
+                    </a:stretch>
+                  </pic:blipFill>
+                  <pic:spPr>
+                    <a:xfrm>
+                      <a:off x="0" y="0"/>
+                      <a:ext cx="3365500" cy="2501900"/>
+                    </a:xfrm>
+                    <a:prstGeom prst="rect">
+                      <a:avLst/>
+                    </a:prstGeom>
+                  </pic:spPr>
+                </pic:pic>
+              </a:graphicData>
+            </a:graphic>
+            <wp14:sizeRelH relativeFrom="page">
+              <wp14:pctWidth>0</wp14:pctWidth>
+            </wp14:sizeRelH>
+            <wp14:sizeRelV relativeFrom="page">
+              <wp14:pctHeight>0</wp14:pctHeight>
+            </wp14:sizeRelV>
+          </wp:anchor>
+        </w:drawing>
+      </w:r>
+    </w:p>
+    <w:p>
+      <w:pPr>
+        <w:rPr>
+          <w:iCs/>
+          <w:sz w:val="22"/>
+        </w:rPr>
+      </w:pPr>
+    </w:p>
+    <w:p>
+      <w:pPr>
+        <w:rPr>
+          <w:iCs/>
+          <w:sz w:val="22"/>
+        </w:rPr>
+      </w:pPr>
+    </w:p>
+    <w:p>
+      <w:pPr>
+        <w:rPr>
+          <w:iCs/>
+          <w:sz w:val="22"/>
+        </w:rPr>
+      </w:pPr>
+      <w:r>
+        <w:rPr>
+          <w:iCs/>
+          <w:sz w:val="22"/>
+        </w:rPr>
+        <w:t>Its architecture is designed to support scalability, allowing for the addition of new universities, courses, and materials as the platform grows. Interoperability with educational standards and systems (e.g., Learning Tools Interoperability (LTI)) is considered to enhance its utility and adoption.</w:t>
       </w:r>
     </w:p>
     <w:p>
@@ -2870,6 +2969,7 @@
           <w:i w:val="0"/>
           <w:iCs/>
         </w:rPr>
+        <w:lastRenderedPageBreak/>
         <w:t>User Profiles and Customization:</w:t>
       </w:r>
       <w:r>
@@ -2916,10 +3016,78 @@
     </w:p>
     <w:p>
       <w:pPr>
+        <w:pStyle w:val="template"/>
+        <w:spacing w:line="276" w:lineRule="auto"/>
+        <w:rPr>
+          <w:rFonts w:ascii="Times New Roman" w:hAnsi="Times New Roman"/>
+          <w:i w:val="0"/>
+          <w:iCs/>
+        </w:rPr>
+      </w:pPr>
+    </w:p>
+    <w:p>
+      <w:pPr>
+        <w:pStyle w:val="template"/>
+        <w:spacing w:line="276" w:lineRule="auto"/>
+        <w:jc w:val="center"/>
+        <w:rPr>
+          <w:rFonts w:ascii="Times New Roman" w:hAnsi="Times New Roman"/>
+          <w:i w:val="0"/>
+          <w:iCs/>
+        </w:rPr>
+      </w:pPr>
+      <w:r>
+        <w:rPr>
+          <w:rFonts w:ascii="Times New Roman" w:hAnsi="Times New Roman"/>
+          <w:i w:val="0"/>
+          <w:iCs/>
+        </w:rPr>
+        <w:drawing>
+          <wp:inline distT="0" distB="0" distL="0" distR="0" wp14:anchorId="5C38916D" wp14:editId="3D0FBCF0">
+            <wp:extent cx="6126480" cy="4305300"/>
+            <wp:effectExtent l="0" t="0" r="0" b="0"/>
+            <wp:docPr id="771341202" name="Picture 1"/>
+            <wp:cNvGraphicFramePr>
+              <a:graphicFrameLocks xmlns:a="http://schemas.openxmlformats.org/drawingml/2006/main" noChangeAspect="1"/>
+            </wp:cNvGraphicFramePr>
+            <a:graphic xmlns:a="http://schemas.openxmlformats.org/drawingml/2006/main">
+              <a:graphicData uri="http://schemas.openxmlformats.org/drawingml/2006/picture">
+                <pic:pic xmlns:pic="http://schemas.openxmlformats.org/drawingml/2006/picture">
+                  <pic:nvPicPr>
+                    <pic:cNvPr id="771341202" name=""/>
+                    <pic:cNvPicPr/>
+                  </pic:nvPicPr>
+                  <pic:blipFill>
+                    <a:blip r:embed="rId9"/>
+                    <a:stretch>
+                      <a:fillRect/>
+                    </a:stretch>
+                  </pic:blipFill>
+                  <pic:spPr>
+                    <a:xfrm>
+                      <a:off x="0" y="0"/>
+                      <a:ext cx="6126480" cy="4305300"/>
+                    </a:xfrm>
+                    <a:prstGeom prst="rect">
+                      <a:avLst/>
+                    </a:prstGeom>
+                  </pic:spPr>
+                </pic:pic>
+              </a:graphicData>
+            </a:graphic>
+          </wp:inline>
+        </w:drawing>
+      </w:r>
+    </w:p>
+    <w:p>
+      <w:pPr>
         <w:pStyle w:val="Heading2"/>
       </w:pPr>
       <w:r>
         <w:t>User Classes and Characteristics</w:t>
+      </w:r>
+      <w:r>
+        <w:t xml:space="preserve"> – Change to Table</w:t>
       </w:r>
     </w:p>
     <w:p>
@@ -3053,6 +3221,18 @@
         </w:rPr>
         <w:t xml:space="preserve"> Include developers and IT staff who maintain and update the website. They are interested in system performance, scalability, and integration capabilities. </w:t>
       </w:r>
+    </w:p>
+    <w:p>
+      <w:pPr>
+        <w:pStyle w:val="template"/>
+        <w:spacing w:line="276" w:lineRule="auto"/>
+        <w:ind w:left="360"/>
+        <w:rPr>
+          <w:rFonts w:ascii="Times New Roman" w:hAnsi="Times New Roman"/>
+          <w:i w:val="0"/>
+          <w:iCs/>
+        </w:rPr>
+      </w:pPr>
     </w:p>
     <w:p>
       <w:pPr>
@@ -5302,14 +5482,14 @@
       </w:pPr>
       <w:r>
         <w:lastRenderedPageBreak/>
-        <w:tab/>
-      </w:r>
-      <w:r>
         <w:t>Architecture</w:t>
       </w:r>
     </w:p>
-    <w:p>
-      <w:pPr>
+    <w:p/>
+    <w:p>
+      <w:pPr>
+        <w:ind w:left="1440"/>
+        <w:jc w:val="center"/>
         <w:rPr>
           <w:b/>
           <w:bCs/>
@@ -5319,121 +5499,538 @@
     <w:p>
       <w:pPr>
         <w:jc w:val="center"/>
+      </w:pPr>
+      <w:r>
+        <w:rPr>
+          <w:noProof/>
+        </w:rPr>
+        <mc:AlternateContent>
+          <mc:Choice Requires="wps">
+            <w:drawing>
+              <wp:anchor distT="0" distB="0" distL="114300" distR="114300" simplePos="0" relativeHeight="251659264" behindDoc="0" locked="0" layoutInCell="1" allowOverlap="1">
+                <wp:simplePos x="0" y="0"/>
+                <wp:positionH relativeFrom="column">
+                  <wp:posOffset>3068816</wp:posOffset>
+                </wp:positionH>
+                <wp:positionV relativeFrom="paragraph">
+                  <wp:posOffset>111187</wp:posOffset>
+                </wp:positionV>
+                <wp:extent cx="0" cy="479518"/>
+                <wp:effectExtent l="63500" t="0" r="76200" b="28575"/>
+                <wp:wrapNone/>
+                <wp:docPr id="436033583" name="Straight Arrow Connector 9"/>
+                <wp:cNvGraphicFramePr/>
+                <a:graphic xmlns:a="http://schemas.openxmlformats.org/drawingml/2006/main">
+                  <a:graphicData uri="http://schemas.microsoft.com/office/word/2010/wordprocessingShape">
+                    <wps:wsp>
+                      <wps:cNvCnPr/>
+                      <wps:spPr>
+                        <a:xfrm>
+                          <a:off x="0" y="0"/>
+                          <a:ext cx="0" cy="479518"/>
+                        </a:xfrm>
+                        <a:prstGeom prst="straightConnector1">
+                          <a:avLst/>
+                        </a:prstGeom>
+                        <a:ln>
+                          <a:tailEnd type="triangle"/>
+                        </a:ln>
+                      </wps:spPr>
+                      <wps:style>
+                        <a:lnRef idx="1">
+                          <a:schemeClr val="dk1"/>
+                        </a:lnRef>
+                        <a:fillRef idx="0">
+                          <a:schemeClr val="dk1"/>
+                        </a:fillRef>
+                        <a:effectRef idx="0">
+                          <a:schemeClr val="dk1"/>
+                        </a:effectRef>
+                        <a:fontRef idx="minor">
+                          <a:schemeClr val="tx1"/>
+                        </a:fontRef>
+                      </wps:style>
+                      <wps:bodyPr/>
+                    </wps:wsp>
+                  </a:graphicData>
+                </a:graphic>
+              </wp:anchor>
+            </w:drawing>
+          </mc:Choice>
+          <mc:Fallback>
+            <w:pict>
+              <v:shapetype w14:anchorId="27562C28" id="_x0000_t32" coordsize="21600,21600" o:spt="32" o:oned="t" path="m,l21600,21600e" filled="f">
+                <v:path arrowok="t" fillok="f" o:connecttype="none"/>
+                <o:lock v:ext="edit" shapetype="t"/>
+              </v:shapetype>
+              <v:shape id="Straight Arrow Connector 9" o:spid="_x0000_s1026" type="#_x0000_t32" style="position:absolute;margin-left:241.65pt;margin-top:8.75pt;width:0;height:37.75pt;z-index:251659264;visibility:visible;mso-wrap-style:square;mso-wrap-distance-left:9pt;mso-wrap-distance-top:0;mso-wrap-distance-right:9pt;mso-wrap-distance-bottom:0;mso-position-horizontal:absolute;mso-position-horizontal-relative:text;mso-position-vertical:absolute;mso-position-vertical-relative:text" o:gfxdata="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" strokecolor="black [3040]">
+                <v:stroke endarrow="block"/>
+              </v:shape>
+            </w:pict>
+          </mc:Fallback>
+        </mc:AlternateContent>
+      </w:r>
+      <w:r>
+        <w:rPr>
+          <w:noProof/>
+        </w:rPr>
+        <mc:AlternateContent>
+          <mc:Choice Requires="wps">
+            <w:drawing>
+              <wp:inline distT="0" distB="0" distL="0" distR="0" wp14:anchorId="4BC2741F" wp14:editId="7DED941D">
+                <wp:extent cx="841375" cy="278765"/>
+                <wp:effectExtent l="12700" t="12700" r="9525" b="13335"/>
+                <wp:docPr id="247488893" name="Rectangle 7"/>
+                <wp:cNvGraphicFramePr/>
+                <a:graphic xmlns:a="http://schemas.openxmlformats.org/drawingml/2006/main">
+                  <a:graphicData uri="http://schemas.microsoft.com/office/word/2010/wordprocessingShape">
+                    <wps:wsp>
+                      <wps:cNvSpPr/>
+                      <wps:spPr>
+                        <a:xfrm>
+                          <a:off x="0" y="0"/>
+                          <a:ext cx="841375" cy="278765"/>
+                        </a:xfrm>
+                        <a:prstGeom prst="rect">
+                          <a:avLst/>
+                        </a:prstGeom>
+                        <a:ln>
+                          <a:solidFill>
+                            <a:schemeClr val="tx1"/>
+                          </a:solidFill>
+                        </a:ln>
+                      </wps:spPr>
+                      <wps:style>
+                        <a:lnRef idx="2">
+                          <a:schemeClr val="accent6"/>
+                        </a:lnRef>
+                        <a:fillRef idx="1">
+                          <a:schemeClr val="lt1"/>
+                        </a:fillRef>
+                        <a:effectRef idx="0">
+                          <a:schemeClr val="accent6"/>
+                        </a:effectRef>
+                        <a:fontRef idx="minor">
+                          <a:schemeClr val="dk1"/>
+                        </a:fontRef>
+                      </wps:style>
+                      <wps:txbx>
+                        <w:txbxContent>
+                          <w:p>
+                            <w:pPr>
+                              <w:jc w:val="center"/>
+                              <w:rPr>
+                                <w:sz w:val="20"/>
+                              </w:rPr>
+                            </w:pPr>
+                            <w:r>
+                              <w:rPr>
+                                <w:sz w:val="20"/>
+                              </w:rPr>
+                              <w:t>Client</w:t>
+                            </w:r>
+                          </w:p>
+                        </w:txbxContent>
+                      </wps:txbx>
+                      <wps:bodyPr rot="0" spcFirstLastPara="0" vertOverflow="overflow" horzOverflow="overflow" vert="horz" wrap="square" lIns="91440" tIns="45720" rIns="91440" bIns="45720" numCol="1" spcCol="0" rtlCol="0" fromWordArt="0" anchor="ctr" anchorCtr="0" forceAA="0" compatLnSpc="1">
+                        <a:prstTxWarp prst="textNoShape">
+                          <a:avLst/>
+                        </a:prstTxWarp>
+                        <a:noAutofit/>
+                      </wps:bodyPr>
+                    </wps:wsp>
+                  </a:graphicData>
+                </a:graphic>
+              </wp:inline>
+            </w:drawing>
+          </mc:Choice>
+          <mc:Fallback>
+            <w:pict>
+              <v:rect w14:anchorId="4BC2741F" id="Rectangle 7" o:spid="_x0000_s1026" style="width:66.25pt;height:21.95pt;visibility:visible;mso-wrap-style:square;mso-left-percent:-10001;mso-top-percent:-10001;mso-position-horizontal:absolute;mso-position-horizontal-relative:char;mso-position-vertical:absolute;mso-position-vertical-relative:line;mso-left-percent:-10001;mso-top-percent:-10001;v-text-anchor:middle" o:gfxdata="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" fillcolor="white [3201]" strokecolor="black [3213]" strokeweight="2pt">
+                <v:textbox>
+                  <w:txbxContent>
+                    <w:p>
+                      <w:pPr>
+                        <w:jc w:val="center"/>
+                        <w:rPr>
+                          <w:sz w:val="20"/>
+                        </w:rPr>
+                      </w:pPr>
+                      <w:r>
+                        <w:rPr>
+                          <w:sz w:val="20"/>
+                        </w:rPr>
+                        <w:t>Client</w:t>
+                      </w:r>
+                    </w:p>
+                  </w:txbxContent>
+                </v:textbox>
+                <w10:anchorlock/>
+              </v:rect>
+            </w:pict>
+          </mc:Fallback>
+        </mc:AlternateContent>
+      </w:r>
+    </w:p>
+    <w:p>
+      <w:pPr>
+        <w:jc w:val="center"/>
+      </w:pPr>
+    </w:p>
+    <w:p>
+      <w:pPr>
+        <w:jc w:val="center"/>
+      </w:pPr>
+    </w:p>
+    <w:p>
+      <w:pPr>
+        <w:jc w:val="center"/>
+      </w:pPr>
+    </w:p>
+    <w:p>
+      <w:pPr>
+        <w:jc w:val="center"/>
+      </w:pPr>
+    </w:p>
+    <w:p>
+      <w:pPr>
+        <w:jc w:val="center"/>
+      </w:pPr>
+      <w:r>
+        <w:rPr>
+          <w:noProof/>
+        </w:rPr>
+        <mc:AlternateContent>
+          <mc:Choice Requires="wps">
+            <w:drawing>
+              <wp:anchor distT="0" distB="0" distL="114300" distR="114300" simplePos="0" relativeHeight="251661312" behindDoc="0" locked="0" layoutInCell="1" allowOverlap="1" wp14:anchorId="7AB67F89" wp14:editId="464796BE">
+                <wp:simplePos x="0" y="0"/>
+                <wp:positionH relativeFrom="column">
+                  <wp:posOffset>3063736</wp:posOffset>
+                </wp:positionH>
+                <wp:positionV relativeFrom="paragraph">
+                  <wp:posOffset>114563</wp:posOffset>
+                </wp:positionV>
+                <wp:extent cx="0" cy="479518"/>
+                <wp:effectExtent l="63500" t="0" r="76200" b="28575"/>
+                <wp:wrapNone/>
+                <wp:docPr id="1582205325" name="Straight Arrow Connector 9"/>
+                <wp:cNvGraphicFramePr/>
+                <a:graphic xmlns:a="http://schemas.openxmlformats.org/drawingml/2006/main">
+                  <a:graphicData uri="http://schemas.microsoft.com/office/word/2010/wordprocessingShape">
+                    <wps:wsp>
+                      <wps:cNvCnPr/>
+                      <wps:spPr>
+                        <a:xfrm>
+                          <a:off x="0" y="0"/>
+                          <a:ext cx="0" cy="479518"/>
+                        </a:xfrm>
+                        <a:prstGeom prst="straightConnector1">
+                          <a:avLst/>
+                        </a:prstGeom>
+                        <a:ln>
+                          <a:tailEnd type="triangle"/>
+                        </a:ln>
+                      </wps:spPr>
+                      <wps:style>
+                        <a:lnRef idx="1">
+                          <a:schemeClr val="dk1"/>
+                        </a:lnRef>
+                        <a:fillRef idx="0">
+                          <a:schemeClr val="dk1"/>
+                        </a:fillRef>
+                        <a:effectRef idx="0">
+                          <a:schemeClr val="dk1"/>
+                        </a:effectRef>
+                        <a:fontRef idx="minor">
+                          <a:schemeClr val="tx1"/>
+                        </a:fontRef>
+                      </wps:style>
+                      <wps:bodyPr/>
+                    </wps:wsp>
+                  </a:graphicData>
+                </a:graphic>
+                <wp14:sizeRelH relativeFrom="margin">
+                  <wp14:pctWidth>0</wp14:pctWidth>
+                </wp14:sizeRelH>
+                <wp14:sizeRelV relativeFrom="margin">
+                  <wp14:pctHeight>0</wp14:pctHeight>
+                </wp14:sizeRelV>
+              </wp:anchor>
+            </w:drawing>
+          </mc:Choice>
+          <mc:Fallback>
+            <w:pict>
+              <v:shape w14:anchorId="1C9DDE26" id="Straight Arrow Connector 9" o:spid="_x0000_s1026" type="#_x0000_t32" style="position:absolute;margin-left:241.25pt;margin-top:9pt;width:0;height:37.75pt;z-index:251661312;visibility:visible;mso-wrap-style:square;mso-width-percent:0;mso-height-percent:0;mso-wrap-distance-left:9pt;mso-wrap-distance-top:0;mso-wrap-distance-right:9pt;mso-wrap-distance-bottom:0;mso-position-horizontal:absolute;mso-position-horizontal-relative:text;mso-position-vertical:absolute;mso-position-vertical-relative:text;mso-width-percent:0;mso-height-percent:0;mso-width-relative:margin;mso-height-relative:margin" o:gfxdata="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" strokecolor="black [3040]">
+                <v:stroke endarrow="block"/>
+              </v:shape>
+            </w:pict>
+          </mc:Fallback>
+        </mc:AlternateContent>
+      </w:r>
+      <w:r>
+        <w:rPr>
+          <w:noProof/>
+        </w:rPr>
+        <mc:AlternateContent>
+          <mc:Choice Requires="wps">
+            <w:drawing>
+              <wp:inline distT="0" distB="0" distL="0" distR="0" wp14:anchorId="1A4B85CE" wp14:editId="5E58DF7D">
+                <wp:extent cx="841375" cy="278765"/>
+                <wp:effectExtent l="12700" t="12700" r="9525" b="13335"/>
+                <wp:docPr id="55767709" name="Rectangle 7"/>
+                <wp:cNvGraphicFramePr/>
+                <a:graphic xmlns:a="http://schemas.openxmlformats.org/drawingml/2006/main">
+                  <a:graphicData uri="http://schemas.microsoft.com/office/word/2010/wordprocessingShape">
+                    <wps:wsp>
+                      <wps:cNvSpPr/>
+                      <wps:spPr>
+                        <a:xfrm>
+                          <a:off x="0" y="0"/>
+                          <a:ext cx="841375" cy="278765"/>
+                        </a:xfrm>
+                        <a:prstGeom prst="rect">
+                          <a:avLst/>
+                        </a:prstGeom>
+                        <a:ln>
+                          <a:solidFill>
+                            <a:schemeClr val="tx1"/>
+                          </a:solidFill>
+                        </a:ln>
+                      </wps:spPr>
+                      <wps:style>
+                        <a:lnRef idx="2">
+                          <a:schemeClr val="accent6"/>
+                        </a:lnRef>
+                        <a:fillRef idx="1">
+                          <a:schemeClr val="lt1"/>
+                        </a:fillRef>
+                        <a:effectRef idx="0">
+                          <a:schemeClr val="accent6"/>
+                        </a:effectRef>
+                        <a:fontRef idx="minor">
+                          <a:schemeClr val="dk1"/>
+                        </a:fontRef>
+                      </wps:style>
+                      <wps:txbx>
+                        <w:txbxContent>
+                          <w:p>
+                            <w:pPr>
+                              <w:jc w:val="center"/>
+                              <w:rPr>
+                                <w:sz w:val="20"/>
+                              </w:rPr>
+                            </w:pPr>
+                            <w:r>
+                              <w:rPr>
+                                <w:sz w:val="20"/>
+                              </w:rPr>
+                              <w:t>Server</w:t>
+                            </w:r>
+                          </w:p>
+                        </w:txbxContent>
+                      </wps:txbx>
+                      <wps:bodyPr rot="0" spcFirstLastPara="0" vertOverflow="overflow" horzOverflow="overflow" vert="horz" wrap="square" lIns="91440" tIns="45720" rIns="91440" bIns="45720" numCol="1" spcCol="0" rtlCol="0" fromWordArt="0" anchor="ctr" anchorCtr="0" forceAA="0" compatLnSpc="1">
+                        <a:prstTxWarp prst="textNoShape">
+                          <a:avLst/>
+                        </a:prstTxWarp>
+                        <a:noAutofit/>
+                      </wps:bodyPr>
+                    </wps:wsp>
+                  </a:graphicData>
+                </a:graphic>
+              </wp:inline>
+            </w:drawing>
+          </mc:Choice>
+          <mc:Fallback>
+            <w:pict>
+              <v:rect w14:anchorId="1A4B85CE" id="_x0000_s1027" style="width:66.25pt;height:21.95pt;visibility:visible;mso-wrap-style:square;mso-left-percent:-10001;mso-top-percent:-10001;mso-position-horizontal:absolute;mso-position-horizontal-relative:char;mso-position-vertical:absolute;mso-position-vertical-relative:line;mso-left-percent:-10001;mso-top-percent:-10001;v-text-anchor:middle" o:gfxdata="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" fillcolor="white [3201]" strokecolor="black [3213]" strokeweight="2pt">
+                <v:textbox>
+                  <w:txbxContent>
+                    <w:p>
+                      <w:pPr>
+                        <w:jc w:val="center"/>
+                        <w:rPr>
+                          <w:sz w:val="20"/>
+                        </w:rPr>
+                      </w:pPr>
+                      <w:r>
+                        <w:rPr>
+                          <w:sz w:val="20"/>
+                        </w:rPr>
+                        <w:t>Server</w:t>
+                      </w:r>
+                    </w:p>
+                  </w:txbxContent>
+                </v:textbox>
+                <w10:anchorlock/>
+              </v:rect>
+            </w:pict>
+          </mc:Fallback>
+        </mc:AlternateContent>
+      </w:r>
+    </w:p>
+    <w:p>
+      <w:pPr>
+        <w:jc w:val="center"/>
+      </w:pPr>
+    </w:p>
+    <w:p>
+      <w:pPr>
+        <w:jc w:val="center"/>
+      </w:pPr>
+    </w:p>
+    <w:p>
+      <w:pPr>
+        <w:jc w:val="center"/>
+      </w:pPr>
+    </w:p>
+    <w:p>
+      <w:pPr>
+        <w:jc w:val="center"/>
+      </w:pPr>
+    </w:p>
+    <w:p>
+      <w:pPr>
+        <w:jc w:val="center"/>
+      </w:pPr>
+      <w:r>
+        <w:rPr>
+          <w:noProof/>
+        </w:rPr>
+        <mc:AlternateContent>
+          <mc:Choice Requires="wps">
+            <w:drawing>
+              <wp:inline distT="0" distB="0" distL="0" distR="0" wp14:anchorId="7D6A1501" wp14:editId="69B4B775">
+                <wp:extent cx="841375" cy="278765"/>
+                <wp:effectExtent l="12700" t="12700" r="9525" b="13335"/>
+                <wp:docPr id="959671486" name="Rectangle 7"/>
+                <wp:cNvGraphicFramePr/>
+                <a:graphic xmlns:a="http://schemas.openxmlformats.org/drawingml/2006/main">
+                  <a:graphicData uri="http://schemas.microsoft.com/office/word/2010/wordprocessingShape">
+                    <wps:wsp>
+                      <wps:cNvSpPr/>
+                      <wps:spPr>
+                        <a:xfrm>
+                          <a:off x="0" y="0"/>
+                          <a:ext cx="841375" cy="278765"/>
+                        </a:xfrm>
+                        <a:prstGeom prst="rect">
+                          <a:avLst/>
+                        </a:prstGeom>
+                        <a:ln>
+                          <a:solidFill>
+                            <a:schemeClr val="tx1"/>
+                          </a:solidFill>
+                        </a:ln>
+                      </wps:spPr>
+                      <wps:style>
+                        <a:lnRef idx="2">
+                          <a:schemeClr val="accent6"/>
+                        </a:lnRef>
+                        <a:fillRef idx="1">
+                          <a:schemeClr val="lt1"/>
+                        </a:fillRef>
+                        <a:effectRef idx="0">
+                          <a:schemeClr val="accent6"/>
+                        </a:effectRef>
+                        <a:fontRef idx="minor">
+                          <a:schemeClr val="dk1"/>
+                        </a:fontRef>
+                      </wps:style>
+                      <wps:txbx>
+                        <w:txbxContent>
+                          <w:p>
+                            <w:pPr>
+                              <w:jc w:val="center"/>
+                              <w:rPr>
+                                <w:sz w:val="20"/>
+                              </w:rPr>
+                            </w:pPr>
+                            <w:r>
+                              <w:rPr>
+                                <w:sz w:val="20"/>
+                              </w:rPr>
+                              <w:t>Database</w:t>
+                            </w:r>
+                          </w:p>
+                        </w:txbxContent>
+                      </wps:txbx>
+                      <wps:bodyPr rot="0" spcFirstLastPara="0" vertOverflow="overflow" horzOverflow="overflow" vert="horz" wrap="square" lIns="91440" tIns="45720" rIns="91440" bIns="45720" numCol="1" spcCol="0" rtlCol="0" fromWordArt="0" anchor="ctr" anchorCtr="0" forceAA="0" compatLnSpc="1">
+                        <a:prstTxWarp prst="textNoShape">
+                          <a:avLst/>
+                        </a:prstTxWarp>
+                        <a:noAutofit/>
+                      </wps:bodyPr>
+                    </wps:wsp>
+                  </a:graphicData>
+                </a:graphic>
+              </wp:inline>
+            </w:drawing>
+          </mc:Choice>
+          <mc:Fallback>
+            <w:pict>
+              <v:rect w14:anchorId="7D6A1501" id="_x0000_s1028" style="width:66.25pt;height:21.95pt;visibility:visible;mso-wrap-style:square;mso-left-percent:-10001;mso-top-percent:-10001;mso-position-horizontal:absolute;mso-position-horizontal-relative:char;mso-position-vertical:absolute;mso-position-vertical-relative:line;mso-left-percent:-10001;mso-top-percent:-10001;v-text-anchor:middle" o:gfxdata="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" fillcolor="white [3201]" strokecolor="black [3213]" strokeweight="2pt">
+                <v:textbox>
+                  <w:txbxContent>
+                    <w:p>
+                      <w:pPr>
+                        <w:jc w:val="center"/>
+                        <w:rPr>
+                          <w:sz w:val="20"/>
+                        </w:rPr>
+                      </w:pPr>
+                      <w:r>
+                        <w:rPr>
+                          <w:sz w:val="20"/>
+                        </w:rPr>
+                        <w:t>Database</w:t>
+                      </w:r>
+                    </w:p>
+                  </w:txbxContent>
+                </v:textbox>
+                <w10:anchorlock/>
+              </v:rect>
+            </w:pict>
+          </mc:Fallback>
+        </mc:AlternateContent>
+      </w:r>
+    </w:p>
+    <w:p>
+      <w:pPr>
+        <w:jc w:val="center"/>
+      </w:pPr>
+    </w:p>
+    <w:p>
+      <w:pPr>
+        <w:jc w:val="center"/>
         <w:rPr>
           <w:b/>
           <w:bCs/>
         </w:rPr>
       </w:pPr>
-      <w:r>
+    </w:p>
+    <w:p>
+      <w:pPr>
+        <w:jc w:val="center"/>
         <w:rPr>
           <w:b/>
           <w:bCs/>
-        </w:rPr>
-        <w:t>Client</w:t>
-      </w:r>
-      <w:r>
-        <w:rPr>
-          <w:b/>
-          <w:bCs/>
-        </w:rPr>
-        <w:t xml:space="preserve">   </w:t>
-      </w:r>
-      <w:r>
-        <w:rPr>
-          <w:b/>
-          <w:bCs/>
-        </w:rPr>
-        <w:t xml:space="preserve"> </w:t>
-      </w:r>
-      <w:r>
-        <w:sym w:font="Wingdings" w:char="F0E7"/>
-      </w:r>
-      <w:r>
-        <w:t>======</w:t>
-      </w:r>
-      <w:r>
-        <w:sym w:font="Wingdings" w:char="F0E8"/>
-      </w:r>
-      <w:r>
-        <w:rPr>
-          <w:b/>
-          <w:bCs/>
-        </w:rPr>
-        <w:t xml:space="preserve"> </w:t>
-      </w:r>
-      <w:r>
-        <w:rPr>
-          <w:b/>
-          <w:bCs/>
-        </w:rPr>
-        <w:t xml:space="preserve">        </w:t>
-      </w:r>
-      <w:r>
-        <w:rPr>
-          <w:b/>
-          <w:bCs/>
-        </w:rPr>
-        <w:t xml:space="preserve">Server </w:t>
-      </w:r>
-      <w:r>
-        <w:rPr>
-          <w:b/>
-          <w:bCs/>
-        </w:rPr>
-        <w:t xml:space="preserve">   </w:t>
-      </w:r>
-      <w:r>
-        <w:sym w:font="Wingdings" w:char="F0E7"/>
-      </w:r>
-      <w:r>
-        <w:t>======</w:t>
-      </w:r>
-      <w:r>
-        <w:sym w:font="Wingdings" w:char="F0E8"/>
-      </w:r>
-      <w:r>
-        <w:rPr>
-          <w:b/>
-          <w:bCs/>
-        </w:rPr>
-        <w:t xml:space="preserve"> </w:t>
-      </w:r>
-      <w:r>
-        <w:rPr>
-          <w:b/>
-          <w:bCs/>
-        </w:rPr>
-        <w:t xml:space="preserve">   </w:t>
-      </w:r>
-      <w:r>
-        <w:rPr>
-          <w:b/>
-          <w:bCs/>
-        </w:rPr>
-        <w:t>Database</w:t>
-      </w:r>
-    </w:p>
-    <w:p>
-      <w:pPr>
-        <w:jc w:val="center"/>
-      </w:pPr>
-    </w:p>
-    <w:p>
-      <w:pPr>
-        <w:jc w:val="center"/>
-        <w:rPr>
           <w:sz w:val="18"/>
           <w:szCs w:val="18"/>
         </w:rPr>
       </w:pPr>
       <w:r>
         <w:rPr>
+          <w:b/>
+          <w:bCs/>
           <w:sz w:val="18"/>
           <w:szCs w:val="18"/>
         </w:rPr>
         <w:t>3-Tier Architecture</w:t>
       </w:r>
     </w:p>
+    <w:p/>
     <w:p/>
     <w:p>
       <w:pPr>
@@ -5786,6 +6383,7 @@
       </w:pPr>
       <w:bookmarkStart w:id="25" w:name="_Toc352609397"/>
       <w:r>
+        <w:lastRenderedPageBreak/>
         <w:t>Design</w:t>
       </w:r>
       <w:r>
@@ -5875,7 +6473,6 @@
         <w:pStyle w:val="Heading2"/>
       </w:pPr>
       <w:r>
-        <w:lastRenderedPageBreak/>
         <w:t>Reliability</w:t>
       </w:r>
     </w:p>
@@ -5927,12 +6524,14 @@
       </w:r>
     </w:p>
     <w:sectPr>
-      <w:headerReference w:type="default" r:id="rId8"/>
+      <w:headerReference w:type="default" r:id="rId10"/>
       <w:pgSz w:w="12240" w:h="15840" w:code="1"/>
       <w:pgMar w:top="1440" w:right="1296" w:bottom="1440" w:left="1296" w:header="720" w:footer="720" w:gutter="0"/>
-      <w:pgNumType w:start="1"/>
+      <w:pgNumType w:start="0"/>
       <w:cols w:space="720"/>
       <w:noEndnote/>
+      <w:titlePg/>
+      <w:docGrid w:linePitch="326"/>
     </w:sectPr>
   </w:body>
 </w:document>

</xml_diff>